<commit_message>
try three group mummichog
</commit_message>
<xml_diff>
--- a/paper/GigaScience/Metabolomics_Pipeline.docx
+++ b/paper/GigaScience/Metabolomics_Pipeline.docx
@@ -2600,29 +2600,49 @@
         <w:rPr>
           <w:rFonts w:ascii="Arial" w:hAnsi="Arial" w:cs="Arial"/>
         </w:rPr>
-        <w:t>Relationship between input size and memory cost</w:t>
-      </w:r>
-    </w:p>
-    <w:p>
-      <w:pPr>
-        <w:rPr>
-          <w:rFonts w:ascii="Arial" w:hAnsi="Arial" w:cs="Arial"/>
-        </w:rPr>
-      </w:pPr>
-      <w:r>
-        <w:rPr>
-          <w:rFonts w:ascii="Arial" w:hAnsi="Arial" w:cs="Arial"/>
-        </w:rPr>
-        <w:t xml:space="preserve">Relationship between input </w:t>
-      </w:r>
-      <w:r>
-        <w:rPr>
-          <w:rFonts w:ascii="Arial" w:hAnsi="Arial" w:cs="Arial"/>
-        </w:rPr>
-        <w:t>number of samples and memory cost</w:t>
-      </w:r>
+        <w:t>Screenshot of log file</w:t>
+      </w:r>
+    </w:p>
+    <w:p>
+      <w:pPr>
+        <w:rPr>
+          <w:rFonts w:ascii="Arial" w:hAnsi="Arial" w:cs="Arial"/>
+        </w:rPr>
+      </w:pPr>
       <w:bookmarkStart w:id="0" w:name="_GoBack"/>
       <w:bookmarkEnd w:id="0"/>
+    </w:p>
+    <w:p>
+      <w:pPr>
+        <w:rPr>
+          <w:rFonts w:ascii="Arial" w:hAnsi="Arial" w:cs="Arial"/>
+        </w:rPr>
+      </w:pPr>
+      <w:r>
+        <w:rPr>
+          <w:rFonts w:ascii="Arial" w:hAnsi="Arial" w:cs="Arial"/>
+        </w:rPr>
+        <w:t>Relationship between input size and memory cost</w:t>
+      </w:r>
+    </w:p>
+    <w:p>
+      <w:pPr>
+        <w:rPr>
+          <w:rFonts w:ascii="Arial" w:hAnsi="Arial" w:cs="Arial"/>
+        </w:rPr>
+      </w:pPr>
+      <w:r>
+        <w:rPr>
+          <w:rFonts w:ascii="Arial" w:hAnsi="Arial" w:cs="Arial"/>
+        </w:rPr>
+        <w:t xml:space="preserve">Relationship between input </w:t>
+      </w:r>
+      <w:r>
+        <w:rPr>
+          <w:rFonts w:ascii="Arial" w:hAnsi="Arial" w:cs="Arial"/>
+        </w:rPr>
+        <w:t>number of samples and memory cost</w:t>
+      </w:r>
     </w:p>
     <w:p>
       <w:pPr>

</xml_diff>

<commit_message>
adjust p-value cutoff for mummichog
</commit_message>
<xml_diff>
--- a/paper/GigaScience/Metabolomics_Pipeline.docx
+++ b/paper/GigaScience/Metabolomics_Pipeline.docx
@@ -74,26 +74,6 @@
         </w:rPr>
         <w:t xml:space="preserve"> Pipeline</w:t>
       </w:r>
-      <w:r>
-        <w:rPr>
-          <w:rFonts w:ascii="Arial" w:hAnsi="Arial" w:cs="Arial"/>
-          <w:b/>
-          <w:bCs/>
-          <w:sz w:val="24"/>
-          <w:szCs w:val="24"/>
-        </w:rPr>
-        <w:t xml:space="preserve"> for </w:t>
-      </w:r>
-      <w:r>
-        <w:rPr>
-          <w:rFonts w:ascii="Arial" w:hAnsi="Arial" w:cs="Arial"/>
-          <w:b/>
-          <w:bCs/>
-          <w:sz w:val="24"/>
-          <w:szCs w:val="24"/>
-        </w:rPr>
-        <w:t>Cloud Server</w:t>
-      </w:r>
     </w:p>
     <w:p>
       <w:pPr>
@@ -707,7 +687,7 @@
         </w:rPr>
         <w:t>Email: </w:t>
       </w:r>
-      <w:hyperlink r:id="rId5" w:history="1">
+      <w:hyperlink r:id="rId7" w:history="1">
         <w:r>
           <w:rPr>
             <w:rStyle w:val="Hyperlink"/>
@@ -1849,23 +1829,7 @@
           <w:sz w:val="24"/>
           <w:szCs w:val="24"/>
         </w:rPr>
-        <w:t xml:space="preserve"> </w:t>
-      </w:r>
-      <w:r>
-        <w:rPr>
-          <w:rFonts w:ascii="Arial" w:hAnsi="Arial" w:cs="Arial"/>
-          <w:sz w:val="24"/>
-          <w:szCs w:val="24"/>
-        </w:rPr>
-        <w:t>untargeted metabolomics data processing</w:t>
-      </w:r>
-      <w:r>
-        <w:rPr>
-          <w:rFonts w:ascii="Arial" w:hAnsi="Arial" w:cs="Arial"/>
-          <w:sz w:val="24"/>
-          <w:szCs w:val="24"/>
-        </w:rPr>
-        <w:t xml:space="preserve"> </w:t>
+        <w:t xml:space="preserve"> untargeted metabolomics data processing </w:t>
       </w:r>
       <w:r>
         <w:rPr>
@@ -2019,265 +1983,429 @@
           <w:rFonts w:ascii="Arial" w:hAnsi="Arial" w:cs="Arial"/>
         </w:rPr>
       </w:pPr>
+      <w:r>
+        <w:rPr>
+          <w:rFonts w:ascii="Arial" w:hAnsi="Arial" w:cs="Arial"/>
+        </w:rPr>
+        <w:t xml:space="preserve">1.2.1 The [Name] </w:t>
+      </w:r>
+      <w:r>
+        <w:rPr>
+          <w:rFonts w:ascii="Arial" w:hAnsi="Arial" w:cs="Arial"/>
+        </w:rPr>
+        <w:t>w</w:t>
+      </w:r>
+      <w:bookmarkStart w:id="0" w:name="_GoBack"/>
+      <w:bookmarkEnd w:id="0"/>
+      <w:r>
+        <w:rPr>
+          <w:rFonts w:ascii="Arial" w:hAnsi="Arial" w:cs="Arial"/>
+        </w:rPr>
+        <w:t>orkflow</w:t>
+      </w:r>
     </w:p>
     <w:p>
       <w:pPr>
         <w:jc w:val="both"/>
         <w:rPr>
           <w:rFonts w:ascii="Arial" w:hAnsi="Arial" w:cs="Arial"/>
-          <w:b/>
+        </w:rPr>
+      </w:pPr>
+      <w:r>
+        <w:rPr>
+          <w:rFonts w:ascii="Arial" w:hAnsi="Arial" w:cs="Arial"/>
+        </w:rPr>
+        <w:t>(A figure</w:t>
+      </w:r>
+      <w:r>
+        <w:rPr>
+          <w:rFonts w:ascii="Arial" w:hAnsi="Arial" w:cs="Arial"/>
+        </w:rPr>
+        <w:t xml:space="preserve"> describing the workflow</w:t>
+      </w:r>
+      <w:r>
+        <w:rPr>
+          <w:rFonts w:ascii="Arial" w:hAnsi="Arial" w:cs="Arial"/>
+        </w:rPr>
+        <w:t>)</w:t>
+      </w:r>
+    </w:p>
+    <w:p>
+      <w:pPr>
+        <w:jc w:val="both"/>
+        <w:rPr>
+          <w:rFonts w:ascii="Arial" w:hAnsi="Arial" w:cs="Arial"/>
           <w:shd w:val="clear" w:color="auto" w:fill="FFFFFF"/>
         </w:rPr>
       </w:pPr>
       <w:r>
         <w:rPr>
           <w:rFonts w:ascii="Arial" w:hAnsi="Arial" w:cs="Arial"/>
-          <w:b/>
           <w:shd w:val="clear" w:color="auto" w:fill="FFFFFF"/>
         </w:rPr>
-        <w:t xml:space="preserve">1.4 </w:t>
-      </w:r>
-      <w:r>
-        <w:rPr>
-          <w:rFonts w:ascii="Arial" w:hAnsi="Arial" w:cs="Arial"/>
-          <w:b/>
+        <w:t>1.2.2 Implementation</w:t>
+      </w:r>
+    </w:p>
+    <w:p>
+      <w:pPr>
+        <w:jc w:val="both"/>
+        <w:rPr>
+          <w:rFonts w:ascii="Arial" w:hAnsi="Arial" w:cs="Arial"/>
           <w:shd w:val="clear" w:color="auto" w:fill="FFFFFF"/>
         </w:rPr>
+      </w:pPr>
+      <w:r>
+        <w:rPr>
+          <w:rFonts w:ascii="Arial" w:hAnsi="Arial" w:cs="Arial"/>
+          <w:shd w:val="clear" w:color="auto" w:fill="FFFFFF"/>
+        </w:rPr>
+        <w:t xml:space="preserve">1.2.3 [Name] </w:t>
+      </w:r>
+      <w:proofErr w:type="spellStart"/>
+      <w:r>
+        <w:rPr>
+          <w:rFonts w:ascii="Arial" w:hAnsi="Arial" w:cs="Arial"/>
+          <w:shd w:val="clear" w:color="auto" w:fill="FFFFFF"/>
+        </w:rPr>
+        <w:t>Input/Output</w:t>
+      </w:r>
+      <w:proofErr w:type="spellEnd"/>
+    </w:p>
+    <w:p>
+      <w:pPr>
+        <w:jc w:val="both"/>
+        <w:rPr>
+          <w:rFonts w:ascii="Arial" w:hAnsi="Arial" w:cs="Arial"/>
+          <w:shd w:val="clear" w:color="auto" w:fill="FFFFFF"/>
+        </w:rPr>
+      </w:pPr>
+      <w:r>
+        <w:rPr>
+          <w:rFonts w:ascii="Arial" w:hAnsi="Arial" w:cs="Arial"/>
+          <w:shd w:val="clear" w:color="auto" w:fill="FFFFFF"/>
+        </w:rPr>
+        <w:t>1.2.4 Results</w:t>
+      </w:r>
+    </w:p>
+    <w:p>
+      <w:pPr>
+        <w:jc w:val="both"/>
+        <w:rPr>
+          <w:rFonts w:ascii="Arial" w:hAnsi="Arial" w:cs="Arial"/>
+          <w:shd w:val="clear" w:color="auto" w:fill="FFFFFF"/>
+        </w:rPr>
+      </w:pPr>
+      <w:r>
+        <w:rPr>
+          <w:rFonts w:ascii="Arial" w:hAnsi="Arial" w:cs="Arial"/>
+          <w:shd w:val="clear" w:color="auto" w:fill="FFFFFF"/>
+        </w:rPr>
+        <w:t xml:space="preserve">1.2.4.1 Simulation </w:t>
+      </w:r>
+      <w:r>
+        <w:rPr>
+          <w:rFonts w:ascii="Arial" w:hAnsi="Arial" w:cs="Arial"/>
+          <w:shd w:val="clear" w:color="auto" w:fill="FFFFFF"/>
+        </w:rPr>
+        <w:t>s</w:t>
+      </w:r>
+      <w:r>
+        <w:rPr>
+          <w:rFonts w:ascii="Arial" w:hAnsi="Arial" w:cs="Arial"/>
+          <w:shd w:val="clear" w:color="auto" w:fill="FFFFFF"/>
+        </w:rPr>
+        <w:t>tudy</w:t>
+      </w:r>
+    </w:p>
+    <w:p>
+      <w:pPr>
+        <w:jc w:val="both"/>
+        <w:rPr>
+          <w:rFonts w:ascii="Arial" w:hAnsi="Arial" w:cs="Arial"/>
+          <w:shd w:val="clear" w:color="auto" w:fill="FFFFFF"/>
+        </w:rPr>
+      </w:pPr>
+      <w:r>
+        <w:rPr>
+          <w:rFonts w:ascii="Arial" w:hAnsi="Arial" w:cs="Arial"/>
+          <w:shd w:val="clear" w:color="auto" w:fill="FFFFFF"/>
+        </w:rPr>
+        <w:t>1.2.4.2 Real-world case study</w:t>
+      </w:r>
+    </w:p>
+    <w:p>
+      <w:pPr>
+        <w:jc w:val="both"/>
+        <w:rPr>
+          <w:rFonts w:ascii="Arial" w:hAnsi="Arial" w:cs="Arial"/>
+          <w:shd w:val="clear" w:color="auto" w:fill="FFFFFF"/>
+        </w:rPr>
+      </w:pPr>
+      <w:r>
+        <w:rPr>
+          <w:rFonts w:ascii="Arial" w:hAnsi="Arial" w:cs="Arial"/>
+          <w:shd w:val="clear" w:color="auto" w:fill="FFFFFF"/>
+        </w:rPr>
+        <w:t>1.2.5 Discussion</w:t>
+      </w:r>
+    </w:p>
+    <w:p>
+      <w:pPr>
+        <w:jc w:val="both"/>
+        <w:rPr>
+          <w:rFonts w:ascii="Arial" w:hAnsi="Arial" w:cs="Arial"/>
+        </w:rPr>
+      </w:pPr>
+    </w:p>
+    <w:p>
+      <w:pPr>
+        <w:jc w:val="both"/>
+        <w:rPr>
+          <w:rFonts w:ascii="Arial" w:hAnsi="Arial" w:cs="Arial"/>
+          <w:b/>
+          <w:shd w:val="clear" w:color="auto" w:fill="FFFFFF"/>
+        </w:rPr>
+      </w:pPr>
+      <w:r>
+        <w:rPr>
+          <w:rFonts w:ascii="Arial" w:hAnsi="Arial" w:cs="Arial"/>
+          <w:b/>
+          <w:shd w:val="clear" w:color="auto" w:fill="FFFFFF"/>
+        </w:rPr>
+        <w:t>1.</w:t>
+      </w:r>
+      <w:r>
+        <w:rPr>
+          <w:rFonts w:ascii="Arial" w:hAnsi="Arial" w:cs="Arial"/>
+          <w:b/>
+          <w:shd w:val="clear" w:color="auto" w:fill="FFFFFF"/>
+        </w:rPr>
+        <w:t>3</w:t>
+      </w:r>
+      <w:r>
+        <w:rPr>
+          <w:rFonts w:ascii="Arial" w:hAnsi="Arial" w:cs="Arial"/>
+          <w:b/>
+          <w:shd w:val="clear" w:color="auto" w:fill="FFFFFF"/>
+        </w:rPr>
+        <w:t xml:space="preserve"> </w:t>
+      </w:r>
+      <w:r>
+        <w:rPr>
+          <w:rFonts w:ascii="Arial" w:hAnsi="Arial" w:cs="Arial"/>
+          <w:b/>
+          <w:shd w:val="clear" w:color="auto" w:fill="FFFFFF"/>
+        </w:rPr>
         <w:t>Methods</w:t>
       </w:r>
     </w:p>
     <w:p>
       <w:pPr>
-        <w:pStyle w:val="NoSpacing"/>
         <w:jc w:val="both"/>
         <w:rPr>
           <w:rFonts w:ascii="Arial" w:hAnsi="Arial" w:cs="Arial"/>
-          <w:sz w:val="24"/>
-          <w:szCs w:val="24"/>
-        </w:rPr>
-      </w:pPr>
-    </w:p>
-    <w:p>
-      <w:pPr>
-        <w:pStyle w:val="NoSpacing"/>
+          <w:shd w:val="clear" w:color="auto" w:fill="FFFFFF"/>
+        </w:rPr>
+      </w:pPr>
+      <w:r>
+        <w:rPr>
+          <w:rFonts w:ascii="Arial" w:hAnsi="Arial" w:cs="Arial"/>
+          <w:shd w:val="clear" w:color="auto" w:fill="FFFFFF"/>
+        </w:rPr>
+        <w:t>1</w:t>
+      </w:r>
+      <w:r>
+        <w:rPr>
+          <w:rFonts w:ascii="Arial" w:hAnsi="Arial" w:cs="Arial"/>
+          <w:shd w:val="clear" w:color="auto" w:fill="FFFFFF"/>
+        </w:rPr>
+        <w:t>.3.1 Data availability</w:t>
+      </w:r>
+    </w:p>
+    <w:p>
+      <w:pPr>
         <w:jc w:val="both"/>
         <w:rPr>
           <w:rFonts w:ascii="Arial" w:hAnsi="Arial" w:cs="Arial"/>
-          <w:sz w:val="24"/>
-          <w:szCs w:val="24"/>
-        </w:rPr>
-      </w:pPr>
-      <w:r>
-        <w:rPr>
-          <w:rFonts w:ascii="Arial" w:hAnsi="Arial" w:cs="Arial"/>
-          <w:sz w:val="24"/>
-          <w:szCs w:val="24"/>
-        </w:rPr>
-        <w:t>Relationship between:</w:t>
-      </w:r>
-    </w:p>
-    <w:p>
-      <w:pPr>
-        <w:pStyle w:val="NoSpacing"/>
+          <w:shd w:val="clear" w:color="auto" w:fill="FFFFFF"/>
+        </w:rPr>
+      </w:pPr>
+      <w:r>
+        <w:rPr>
+          <w:rFonts w:ascii="Arial" w:hAnsi="Arial" w:cs="Arial"/>
+          <w:shd w:val="clear" w:color="auto" w:fill="FFFFFF"/>
+        </w:rPr>
+        <w:t>1.3.1.1 Simulation study</w:t>
+      </w:r>
+    </w:p>
+    <w:p>
+      <w:pPr>
         <w:jc w:val="both"/>
         <w:rPr>
           <w:rFonts w:ascii="Arial" w:hAnsi="Arial" w:cs="Arial"/>
-          <w:sz w:val="24"/>
-          <w:szCs w:val="24"/>
-        </w:rPr>
-      </w:pPr>
-      <w:r>
-        <w:rPr>
-          <w:rFonts w:ascii="Arial" w:hAnsi="Arial" w:cs="Arial"/>
-          <w:sz w:val="24"/>
-          <w:szCs w:val="24"/>
-        </w:rPr>
-        <w:t>Input size and memory need</w:t>
-      </w:r>
-    </w:p>
-    <w:p>
-      <w:pPr>
-        <w:pStyle w:val="NoSpacing"/>
+          <w:shd w:val="clear" w:color="auto" w:fill="FFFFFF"/>
+        </w:rPr>
+      </w:pPr>
+      <w:r>
+        <w:rPr>
+          <w:rFonts w:ascii="Arial" w:hAnsi="Arial" w:cs="Arial"/>
+          <w:shd w:val="clear" w:color="auto" w:fill="FFFFFF"/>
+        </w:rPr>
+        <w:t>1.3.1.2 Real-world case study</w:t>
+      </w:r>
+    </w:p>
+    <w:p>
+      <w:pPr>
         <w:jc w:val="both"/>
         <w:rPr>
           <w:rFonts w:ascii="Arial" w:hAnsi="Arial" w:cs="Arial"/>
-          <w:sz w:val="24"/>
-          <w:szCs w:val="24"/>
-        </w:rPr>
-      </w:pPr>
-      <w:r>
-        <w:rPr>
-          <w:rFonts w:ascii="Arial" w:hAnsi="Arial" w:cs="Arial"/>
-          <w:sz w:val="24"/>
-          <w:szCs w:val="24"/>
-        </w:rPr>
-        <w:t>Input number of samples and memory need</w:t>
-      </w:r>
-    </w:p>
-    <w:p>
-      <w:pPr>
-        <w:pStyle w:val="NoSpacing"/>
+          <w:shd w:val="clear" w:color="auto" w:fill="FFFFFF"/>
+        </w:rPr>
+      </w:pPr>
+      <w:r>
+        <w:rPr>
+          <w:rFonts w:ascii="Arial" w:hAnsi="Arial" w:cs="Arial"/>
+          <w:shd w:val="clear" w:color="auto" w:fill="FFFFFF"/>
+        </w:rPr>
+        <w:t xml:space="preserve">1.3.2 </w:t>
+      </w:r>
+      <w:r>
+        <w:rPr>
+          <w:rFonts w:ascii="Arial" w:hAnsi="Arial" w:cs="Arial"/>
+          <w:shd w:val="clear" w:color="auto" w:fill="FFFFFF"/>
+        </w:rPr>
+        <w:t>Data analysis</w:t>
+      </w:r>
+    </w:p>
+    <w:p>
+      <w:pPr>
         <w:jc w:val="both"/>
         <w:rPr>
           <w:rFonts w:ascii="Arial" w:hAnsi="Arial" w:cs="Arial"/>
-          <w:sz w:val="24"/>
-          <w:szCs w:val="24"/>
-        </w:rPr>
-      </w:pPr>
+          <w:shd w:val="clear" w:color="auto" w:fill="FFFFFF"/>
+        </w:rPr>
+      </w:pPr>
+      <w:r>
+        <w:rPr>
+          <w:rFonts w:ascii="Arial" w:hAnsi="Arial" w:cs="Arial"/>
+          <w:shd w:val="clear" w:color="auto" w:fill="FFFFFF"/>
+        </w:rPr>
+        <w:t>1.3.2.1 Simulation study</w:t>
+      </w:r>
+    </w:p>
+    <w:p>
+      <w:pPr>
+        <w:jc w:val="both"/>
+        <w:rPr>
+          <w:rFonts w:ascii="Arial" w:hAnsi="Arial" w:cs="Arial"/>
+          <w:shd w:val="clear" w:color="auto" w:fill="FFFFFF"/>
+        </w:rPr>
+      </w:pPr>
+      <w:r>
+        <w:rPr>
+          <w:rFonts w:ascii="Arial" w:hAnsi="Arial" w:cs="Arial"/>
+          <w:shd w:val="clear" w:color="auto" w:fill="FFFFFF"/>
+        </w:rPr>
+        <w:t>1.3.2.2 Real-world study</w:t>
+      </w:r>
     </w:p>
     <w:p>
       <w:pPr>
         <w:autoSpaceDE w:val="0"/>
         <w:autoSpaceDN w:val="0"/>
         <w:adjustRightInd w:val="0"/>
-        <w:jc w:val="both"/>
         <w:rPr>
           <w:rFonts w:ascii="Arial" w:hAnsi="Arial" w:cs="Arial"/>
           <w:b/>
           <w:bCs/>
         </w:rPr>
       </w:pPr>
-      <w:r>
-        <w:rPr>
-          <w:rFonts w:ascii="Arial" w:hAnsi="Arial" w:cs="Arial"/>
-          <w:b/>
-          <w:bCs/>
-        </w:rPr>
-        <w:t xml:space="preserve">1.5 </w:t>
-      </w:r>
-      <w:r>
-        <w:rPr>
-          <w:rFonts w:ascii="Arial" w:hAnsi="Arial" w:cs="Arial"/>
-          <w:b/>
-          <w:bCs/>
-        </w:rPr>
-        <w:t>Results</w:t>
-      </w:r>
-      <w:r>
-        <w:rPr>
-          <w:rFonts w:ascii="Arial" w:hAnsi="Arial" w:cs="Arial"/>
-          <w:b/>
-          <w:bCs/>
-        </w:rPr>
-        <w:t xml:space="preserve"> </w:t>
-      </w:r>
     </w:p>
     <w:p>
       <w:pPr>
         <w:autoSpaceDE w:val="0"/>
         <w:autoSpaceDN w:val="0"/>
         <w:adjustRightInd w:val="0"/>
-        <w:jc w:val="both"/>
         <w:rPr>
           <w:rFonts w:ascii="Arial" w:hAnsi="Arial" w:cs="Arial"/>
           <w:b/>
           <w:bCs/>
         </w:rPr>
       </w:pPr>
+      <w:r>
+        <w:rPr>
+          <w:rFonts w:ascii="Arial" w:hAnsi="Arial" w:cs="Arial"/>
+          <w:b/>
+          <w:bCs/>
+        </w:rPr>
+        <w:t>1.</w:t>
+      </w:r>
+      <w:r>
+        <w:rPr>
+          <w:rFonts w:ascii="Arial" w:hAnsi="Arial" w:cs="Arial"/>
+          <w:b/>
+          <w:bCs/>
+        </w:rPr>
+        <w:t>7</w:t>
+      </w:r>
+      <w:r>
+        <w:rPr>
+          <w:rFonts w:ascii="Arial" w:hAnsi="Arial" w:cs="Arial"/>
+          <w:b/>
+          <w:bCs/>
+        </w:rPr>
+        <w:t xml:space="preserve"> </w:t>
+      </w:r>
+      <w:r>
+        <w:rPr>
+          <w:rFonts w:ascii="Arial" w:hAnsi="Arial" w:cs="Arial"/>
+          <w:b/>
+          <w:bCs/>
+        </w:rPr>
+        <w:t>Availability of source code</w:t>
+      </w:r>
     </w:p>
     <w:p>
       <w:pPr>
         <w:autoSpaceDE w:val="0"/>
         <w:autoSpaceDN w:val="0"/>
         <w:adjustRightInd w:val="0"/>
-        <w:jc w:val="both"/>
         <w:rPr>
           <w:rFonts w:ascii="Arial" w:hAnsi="Arial" w:cs="Arial"/>
           <w:b/>
           <w:bCs/>
         </w:rPr>
       </w:pPr>
-      <w:r>
-        <w:rPr>
-          <w:rFonts w:ascii="Arial" w:hAnsi="Arial" w:cs="Arial"/>
-          <w:b/>
-          <w:bCs/>
-        </w:rPr>
-        <w:t xml:space="preserve">1.5 </w:t>
-      </w:r>
-      <w:r>
-        <w:rPr>
-          <w:rFonts w:ascii="Arial" w:hAnsi="Arial" w:cs="Arial"/>
-          <w:b/>
-          <w:bCs/>
-        </w:rPr>
-        <w:t>Discussions</w:t>
-      </w:r>
     </w:p>
     <w:p>
       <w:pPr>
         <w:autoSpaceDE w:val="0"/>
         <w:autoSpaceDN w:val="0"/>
         <w:adjustRightInd w:val="0"/>
-        <w:jc w:val="both"/>
         <w:rPr>
           <w:rFonts w:ascii="Arial" w:hAnsi="Arial" w:cs="Arial"/>
           <w:b/>
           <w:bCs/>
         </w:rPr>
       </w:pPr>
+      <w:r>
+        <w:rPr>
+          <w:rFonts w:ascii="Arial" w:hAnsi="Arial" w:cs="Arial"/>
+          <w:b/>
+          <w:bCs/>
+        </w:rPr>
+        <w:t>1.8 Availability of supporting data</w:t>
+      </w:r>
     </w:p>
     <w:p>
       <w:pPr>
         <w:autoSpaceDE w:val="0"/>
         <w:autoSpaceDN w:val="0"/>
         <w:adjustRightInd w:val="0"/>
-        <w:jc w:val="both"/>
         <w:rPr>
           <w:rFonts w:ascii="Arial" w:hAnsi="Arial" w:cs="Arial"/>
           <w:b/>
           <w:bCs/>
-        </w:rPr>
-      </w:pPr>
-      <w:r>
-        <w:rPr>
-          <w:rFonts w:ascii="Arial" w:hAnsi="Arial" w:cs="Arial"/>
-          <w:b/>
-          <w:bCs/>
-        </w:rPr>
-        <w:t>1.</w:t>
-      </w:r>
-      <w:r>
-        <w:rPr>
-          <w:rFonts w:ascii="Arial" w:hAnsi="Arial" w:cs="Arial"/>
-          <w:b/>
-          <w:bCs/>
-        </w:rPr>
-        <w:t>6</w:t>
-      </w:r>
-      <w:r>
-        <w:rPr>
-          <w:rFonts w:ascii="Arial" w:hAnsi="Arial" w:cs="Arial"/>
-          <w:b/>
-          <w:bCs/>
-        </w:rPr>
-        <w:t xml:space="preserve"> </w:t>
-      </w:r>
-      <w:r>
-        <w:rPr>
-          <w:rFonts w:ascii="Arial" w:hAnsi="Arial" w:cs="Arial"/>
-          <w:b/>
-          <w:bCs/>
-        </w:rPr>
-        <w:t>Conclusions</w:t>
-      </w:r>
-      <w:r>
-        <w:rPr>
-          <w:rFonts w:ascii="Arial" w:hAnsi="Arial" w:cs="Arial"/>
-          <w:b/>
-          <w:bCs/>
-        </w:rPr>
-        <w:t xml:space="preserve"> </w:t>
-      </w:r>
-    </w:p>
-    <w:p>
-      <w:pPr>
-        <w:pStyle w:val="NoSpacing"/>
-        <w:jc w:val="both"/>
-        <w:rPr>
-          <w:rFonts w:ascii="Arial" w:hAnsi="Arial" w:cs="Arial"/>
-          <w:sz w:val="24"/>
-          <w:szCs w:val="24"/>
         </w:rPr>
       </w:pPr>
     </w:p>
@@ -2298,23 +2426,7 @@
           <w:b/>
           <w:bCs/>
         </w:rPr>
-        <w:t>1.</w:t>
-      </w:r>
-      <w:r>
-        <w:rPr>
-          <w:rFonts w:ascii="Arial" w:hAnsi="Arial" w:cs="Arial"/>
-          <w:b/>
-          <w:bCs/>
-        </w:rPr>
-        <w:t>7</w:t>
-      </w:r>
-      <w:r>
-        <w:rPr>
-          <w:rFonts w:ascii="Arial" w:hAnsi="Arial" w:cs="Arial"/>
-          <w:b/>
-          <w:bCs/>
-        </w:rPr>
-        <w:t xml:space="preserve"> Acknowledgements</w:t>
+        <w:t>1.9 Abbreviations</w:t>
       </w:r>
     </w:p>
     <w:p>
@@ -2331,44 +2443,6 @@
     </w:p>
     <w:p>
       <w:pPr>
-        <w:jc w:val="both"/>
-        <w:rPr>
-          <w:rFonts w:ascii="Arial" w:hAnsi="Arial" w:cs="Arial"/>
-          <w:shd w:val="clear" w:color="auto" w:fill="FFFFFF"/>
-        </w:rPr>
-      </w:pPr>
-      <w:r>
-        <w:rPr>
-          <w:rFonts w:ascii="Arial" w:hAnsi="Arial" w:cs="Arial"/>
-          <w:shd w:val="clear" w:color="auto" w:fill="FFFFFF"/>
-        </w:rPr>
-        <w:t>This work was supported by the National Institute of Diabetes and Digestive and Kidney Diseases [</w:t>
-      </w:r>
-      <w:r>
-        <w:rPr>
-          <w:rFonts w:ascii="Arial" w:hAnsi="Arial" w:cs="Arial"/>
-        </w:rPr>
-        <w:t xml:space="preserve">K01DK115632] and </w:t>
-      </w:r>
-      <w:r>
-        <w:rPr>
-          <w:rFonts w:ascii="Arial" w:hAnsi="Arial" w:cs="Arial"/>
-          <w:shd w:val="clear" w:color="auto" w:fill="FFFFFF"/>
-        </w:rPr>
-        <w:t>the University of Florida Clinical and Translational Science Institute [UL1TR001427]. The content is solely the responsibility of the authors and does not necessarily represent the official views the University of Florida’s Clinical and Translational Science Institute, or the National Institutes of Health.</w:t>
-      </w:r>
-    </w:p>
-    <w:p>
-      <w:pPr>
-        <w:jc w:val="both"/>
-        <w:rPr>
-          <w:rFonts w:ascii="Arial" w:hAnsi="Arial" w:cs="Arial"/>
-          <w:shd w:val="clear" w:color="auto" w:fill="FFFFFF"/>
-        </w:rPr>
-      </w:pPr>
-    </w:p>
-    <w:p>
-      <w:pPr>
         <w:autoSpaceDE w:val="0"/>
         <w:autoSpaceDN w:val="0"/>
         <w:adjustRightInd w:val="0"/>
@@ -2384,33 +2458,8 @@
           <w:b/>
           <w:bCs/>
         </w:rPr>
-        <w:t>1.</w:t>
-      </w:r>
-      <w:r>
-        <w:rPr>
-          <w:rFonts w:ascii="Arial" w:hAnsi="Arial" w:cs="Arial"/>
-          <w:b/>
-          <w:bCs/>
-        </w:rPr>
-        <w:t>8</w:t>
-      </w:r>
-      <w:r>
-        <w:rPr>
-          <w:rFonts w:ascii="Arial" w:hAnsi="Arial" w:cs="Arial"/>
-          <w:b/>
-          <w:bCs/>
-        </w:rPr>
-        <w:t xml:space="preserve"> Authors’ Contributions</w:t>
-      </w:r>
-    </w:p>
-    <w:p>
-      <w:pPr>
-        <w:rPr>
-          <w:rFonts w:ascii="Arial" w:hAnsi="Arial" w:cs="Arial"/>
-          <w:b/>
-          <w:shd w:val="clear" w:color="auto" w:fill="FFFFFF"/>
-        </w:rPr>
-      </w:pPr>
+        <w:t>1.10 Competing interests</w:t>
+      </w:r>
     </w:p>
     <w:p>
       <w:pPr>
@@ -2423,30 +2472,6 @@
           <w:bCs/>
         </w:rPr>
       </w:pPr>
-      <w:r>
-        <w:rPr>
-          <w:rFonts w:ascii="Arial" w:hAnsi="Arial" w:cs="Arial"/>
-          <w:b/>
-          <w:bCs/>
-        </w:rPr>
-        <w:t>1.</w:t>
-      </w:r>
-      <w:r>
-        <w:rPr>
-          <w:rFonts w:ascii="Arial" w:hAnsi="Arial" w:cs="Arial"/>
-          <w:b/>
-          <w:bCs/>
-        </w:rPr>
-        <w:t>9</w:t>
-      </w:r>
-      <w:r>
-        <w:rPr>
-          <w:rFonts w:ascii="Arial" w:hAnsi="Arial" w:cs="Arial"/>
-          <w:b/>
-          <w:bCs/>
-        </w:rPr>
-        <w:t xml:space="preserve"> Statement on conflict of interest</w:t>
-      </w:r>
     </w:p>
     <w:p>
       <w:pPr>
@@ -2455,10 +2480,16 @@
         <w:adjustRightInd w:val="0"/>
         <w:rPr>
           <w:rFonts w:ascii="Arial" w:hAnsi="Arial" w:cs="Arial"/>
-          <w:b/>
           <w:bCs/>
         </w:rPr>
       </w:pPr>
+      <w:r>
+        <w:rPr>
+          <w:rFonts w:ascii="Arial" w:hAnsi="Arial" w:cs="Arial"/>
+          <w:bCs/>
+        </w:rPr>
+        <w:t>The authors have no financial or personal relationships with other people or organizations that could inappropriately influence (bias) their work.</w:t>
+      </w:r>
     </w:p>
     <w:p>
       <w:pPr>
@@ -2467,91 +2498,270 @@
         <w:adjustRightInd w:val="0"/>
         <w:rPr>
           <w:rFonts w:ascii="Arial" w:hAnsi="Arial" w:cs="Arial"/>
+          <w:b/>
           <w:bCs/>
         </w:rPr>
       </w:pPr>
-      <w:r>
-        <w:rPr>
-          <w:rFonts w:ascii="Arial" w:hAnsi="Arial" w:cs="Arial"/>
+    </w:p>
+    <w:p>
+      <w:pPr>
+        <w:autoSpaceDE w:val="0"/>
+        <w:autoSpaceDN w:val="0"/>
+        <w:adjustRightInd w:val="0"/>
+        <w:rPr>
+          <w:rFonts w:ascii="Arial" w:hAnsi="Arial" w:cs="Arial"/>
+          <w:b/>
           <w:bCs/>
         </w:rPr>
-        <w:t>The authors have no financial or personal relationships with other people or organizations that could inappropriately influence (bias) their work.</w:t>
-      </w:r>
-    </w:p>
-    <w:p>
-      <w:pPr>
-        <w:pStyle w:val="NoSpacing"/>
+      </w:pPr>
+      <w:r>
+        <w:rPr>
+          <w:rFonts w:ascii="Arial" w:hAnsi="Arial" w:cs="Arial"/>
+          <w:b/>
+          <w:bCs/>
+        </w:rPr>
+        <w:t>1.11 Funding</w:t>
+      </w:r>
+    </w:p>
+    <w:p>
+      <w:pPr>
+        <w:autoSpaceDE w:val="0"/>
+        <w:autoSpaceDN w:val="0"/>
+        <w:adjustRightInd w:val="0"/>
+        <w:rPr>
+          <w:rFonts w:ascii="Arial" w:hAnsi="Arial" w:cs="Arial"/>
+          <w:b/>
+          <w:bCs/>
+        </w:rPr>
+      </w:pPr>
+    </w:p>
+    <w:p>
+      <w:pPr>
         <w:jc w:val="both"/>
         <w:rPr>
           <w:rFonts w:ascii="Arial" w:hAnsi="Arial" w:cs="Arial"/>
-          <w:sz w:val="24"/>
-          <w:szCs w:val="24"/>
           <w:shd w:val="clear" w:color="auto" w:fill="FFFFFF"/>
         </w:rPr>
       </w:pPr>
-    </w:p>
-    <w:p>
-      <w:pPr>
-        <w:pStyle w:val="NoSpacing"/>
-        <w:ind w:left="720"/>
-        <w:jc w:val="both"/>
-        <w:rPr>
-          <w:rFonts w:ascii="Arial" w:hAnsi="Arial" w:cs="Arial"/>
-          <w:sz w:val="24"/>
-          <w:szCs w:val="24"/>
-        </w:rPr>
-      </w:pPr>
-      <w:r>
-        <w:rPr>
-          <w:rFonts w:ascii="Arial" w:hAnsi="Arial" w:cs="Arial"/>
-          <w:sz w:val="24"/>
-          <w:szCs w:val="24"/>
+      <w:r>
+        <w:rPr>
+          <w:rFonts w:ascii="Arial" w:hAnsi="Arial" w:cs="Arial"/>
           <w:shd w:val="clear" w:color="auto" w:fill="FFFFFF"/>
         </w:rPr>
-        <w:br w:type="page"/>
-      </w:r>
-    </w:p>
-    <w:p>
-      <w:pPr>
-        <w:jc w:val="both"/>
-        <w:rPr>
-          <w:rFonts w:ascii="Arial" w:hAnsi="Arial" w:cs="Arial"/>
-          <w:b/>
-          <w:sz w:val="22"/>
-          <w:szCs w:val="22"/>
+        <w:t>This work was supported by the National Institute of Diabetes and Digestive and Kidney Diseases [</w:t>
+      </w:r>
+      <w:r>
+        <w:rPr>
+          <w:rFonts w:ascii="Arial" w:hAnsi="Arial" w:cs="Arial"/>
+        </w:rPr>
+        <w:t xml:space="preserve">K01DK115632] and </w:t>
+      </w:r>
+      <w:r>
+        <w:rPr>
+          <w:rFonts w:ascii="Arial" w:hAnsi="Arial" w:cs="Arial"/>
           <w:shd w:val="clear" w:color="auto" w:fill="FFFFFF"/>
         </w:rPr>
-      </w:pPr>
-      <w:r>
-        <w:rPr>
-          <w:rFonts w:ascii="Arial" w:hAnsi="Arial" w:cs="Arial"/>
-          <w:b/>
-          <w:sz w:val="22"/>
-          <w:szCs w:val="22"/>
-          <w:shd w:val="clear" w:color="auto" w:fill="FFFFFF"/>
-        </w:rPr>
-        <w:lastRenderedPageBreak/>
+        <w:t>the University of Florida Clinical and Translational Science Institute [UL1TR001427]. The content is solely the responsibility of the authors and does not necessarily represent the official views the University of Florida’s Clinical and Translational Science Institute, or the National Institutes of Health.</w:t>
+      </w:r>
+    </w:p>
+    <w:p>
+      <w:pPr>
+        <w:autoSpaceDE w:val="0"/>
+        <w:autoSpaceDN w:val="0"/>
+        <w:adjustRightInd w:val="0"/>
+        <w:rPr>
+          <w:rFonts w:ascii="Arial" w:hAnsi="Arial" w:cs="Arial"/>
+          <w:b/>
+          <w:bCs/>
+        </w:rPr>
+      </w:pPr>
+    </w:p>
+    <w:p>
+      <w:pPr>
+        <w:autoSpaceDE w:val="0"/>
+        <w:autoSpaceDN w:val="0"/>
+        <w:adjustRightInd w:val="0"/>
+        <w:rPr>
+          <w:rFonts w:ascii="Arial" w:hAnsi="Arial" w:cs="Arial"/>
+          <w:b/>
+          <w:bCs/>
+        </w:rPr>
+      </w:pPr>
+      <w:r>
+        <w:rPr>
+          <w:rFonts w:ascii="Arial" w:hAnsi="Arial" w:cs="Arial"/>
+          <w:b/>
+          <w:bCs/>
+        </w:rPr>
         <w:t>1.</w:t>
       </w:r>
       <w:r>
         <w:rPr>
           <w:rFonts w:ascii="Arial" w:hAnsi="Arial" w:cs="Arial"/>
           <w:b/>
-          <w:sz w:val="22"/>
-          <w:szCs w:val="22"/>
-          <w:shd w:val="clear" w:color="auto" w:fill="FFFFFF"/>
-        </w:rPr>
-        <w:t>9</w:t>
-      </w:r>
-      <w:r>
-        <w:rPr>
-          <w:rFonts w:ascii="Arial" w:hAnsi="Arial" w:cs="Arial"/>
-          <w:b/>
-          <w:sz w:val="22"/>
-          <w:szCs w:val="22"/>
-          <w:shd w:val="clear" w:color="auto" w:fill="FFFFFF"/>
-        </w:rPr>
-        <w:t xml:space="preserve"> SOURCES CITED </w:t>
+          <w:bCs/>
+        </w:rPr>
+        <w:t>7</w:t>
+      </w:r>
+      <w:r>
+        <w:rPr>
+          <w:rFonts w:ascii="Arial" w:hAnsi="Arial" w:cs="Arial"/>
+          <w:b/>
+          <w:bCs/>
+        </w:rPr>
+        <w:t xml:space="preserve"> </w:t>
+      </w:r>
+      <w:r>
+        <w:rPr>
+          <w:rFonts w:ascii="Arial" w:hAnsi="Arial" w:cs="Arial"/>
+          <w:b/>
+          <w:bCs/>
+        </w:rPr>
+        <w:t>Author contributions</w:t>
+      </w:r>
+    </w:p>
+    <w:p>
+      <w:pPr>
+        <w:autoSpaceDE w:val="0"/>
+        <w:autoSpaceDN w:val="0"/>
+        <w:adjustRightInd w:val="0"/>
+        <w:rPr>
+          <w:rFonts w:ascii="Arial" w:hAnsi="Arial" w:cs="Arial"/>
+          <w:b/>
+          <w:bCs/>
+        </w:rPr>
+      </w:pPr>
+    </w:p>
+    <w:p>
+      <w:pPr>
+        <w:autoSpaceDE w:val="0"/>
+        <w:autoSpaceDN w:val="0"/>
+        <w:adjustRightInd w:val="0"/>
+        <w:rPr>
+          <w:rFonts w:ascii="Arial" w:hAnsi="Arial" w:cs="Arial"/>
+          <w:b/>
+          <w:bCs/>
+        </w:rPr>
+      </w:pPr>
+      <w:r>
+        <w:rPr>
+          <w:rFonts w:ascii="Arial" w:hAnsi="Arial" w:cs="Arial"/>
+          <w:b/>
+          <w:bCs/>
+        </w:rPr>
+        <w:t>1.8 Acknowledgements</w:t>
+      </w:r>
+    </w:p>
+    <w:p>
+      <w:pPr>
+        <w:autoSpaceDE w:val="0"/>
+        <w:autoSpaceDN w:val="0"/>
+        <w:adjustRightInd w:val="0"/>
+        <w:rPr>
+          <w:rFonts w:ascii="Arial" w:hAnsi="Arial" w:cs="Arial"/>
+          <w:b/>
+          <w:bCs/>
+        </w:rPr>
+      </w:pPr>
+    </w:p>
+    <w:p>
+      <w:pPr>
+        <w:autoSpaceDE w:val="0"/>
+        <w:autoSpaceDN w:val="0"/>
+        <w:adjustRightInd w:val="0"/>
+        <w:rPr>
+          <w:rFonts w:ascii="Arial" w:hAnsi="Arial" w:cs="Arial"/>
+          <w:b/>
+          <w:bCs/>
+        </w:rPr>
+      </w:pPr>
+      <w:r>
+        <w:rPr>
+          <w:rFonts w:ascii="Arial" w:hAnsi="Arial" w:cs="Arial"/>
+          <w:b/>
+          <w:bCs/>
+        </w:rPr>
+        <w:t>1.</w:t>
+      </w:r>
+      <w:r>
+        <w:rPr>
+          <w:rFonts w:ascii="Arial" w:hAnsi="Arial" w:cs="Arial"/>
+          <w:b/>
+          <w:bCs/>
+        </w:rPr>
+        <w:t>8</w:t>
+      </w:r>
+      <w:r>
+        <w:rPr>
+          <w:rFonts w:ascii="Arial" w:hAnsi="Arial" w:cs="Arial"/>
+          <w:b/>
+          <w:bCs/>
+        </w:rPr>
+        <w:t xml:space="preserve"> </w:t>
+      </w:r>
+      <w:r>
+        <w:rPr>
+          <w:rFonts w:ascii="Arial" w:hAnsi="Arial" w:cs="Arial"/>
+          <w:b/>
+          <w:bCs/>
+        </w:rPr>
+        <w:t>References</w:t>
+      </w:r>
+    </w:p>
+    <w:p>
+      <w:pPr>
+        <w:autoSpaceDE w:val="0"/>
+        <w:autoSpaceDN w:val="0"/>
+        <w:adjustRightInd w:val="0"/>
+        <w:rPr>
+          <w:rFonts w:ascii="Arial" w:hAnsi="Arial" w:cs="Arial"/>
+          <w:b/>
+          <w:bCs/>
+        </w:rPr>
+      </w:pPr>
+    </w:p>
+    <w:p>
+      <w:pPr>
+        <w:autoSpaceDE w:val="0"/>
+        <w:autoSpaceDN w:val="0"/>
+        <w:adjustRightInd w:val="0"/>
+        <w:rPr>
+          <w:rFonts w:ascii="Arial" w:hAnsi="Arial" w:cs="Arial"/>
+          <w:b/>
+          <w:bCs/>
+        </w:rPr>
+      </w:pPr>
+    </w:p>
+    <w:p>
+      <w:pPr>
+        <w:autoSpaceDE w:val="0"/>
+        <w:autoSpaceDN w:val="0"/>
+        <w:adjustRightInd w:val="0"/>
+        <w:rPr>
+          <w:rFonts w:ascii="Arial" w:hAnsi="Arial" w:cs="Arial"/>
+          <w:b/>
+          <w:bCs/>
+        </w:rPr>
+      </w:pPr>
+    </w:p>
+    <w:p>
+      <w:pPr>
+        <w:autoSpaceDE w:val="0"/>
+        <w:autoSpaceDN w:val="0"/>
+        <w:adjustRightInd w:val="0"/>
+        <w:rPr>
+          <w:rFonts w:ascii="Arial" w:hAnsi="Arial" w:cs="Arial"/>
+          <w:b/>
+          <w:bCs/>
+        </w:rPr>
+      </w:pPr>
+      <w:r>
+        <w:rPr>
+          <w:rFonts w:ascii="Arial" w:hAnsi="Arial" w:cs="Arial"/>
+          <w:b/>
+          <w:bCs/>
+        </w:rPr>
+        <w:t xml:space="preserve"> </w:t>
       </w:r>
     </w:p>
     <w:p>
@@ -2609,8 +2819,6 @@
           <w:rFonts w:ascii="Arial" w:hAnsi="Arial" w:cs="Arial"/>
         </w:rPr>
       </w:pPr>
-      <w:bookmarkStart w:id="0" w:name="_GoBack"/>
-      <w:bookmarkEnd w:id="0"/>
     </w:p>
     <w:p>
       <w:pPr>
@@ -2711,7 +2919,7 @@
     </w:p>
     <w:p/>
     <w:sectPr>
-      <w:footerReference w:type="default" r:id="rId6"/>
+      <w:footerReference w:type="default" r:id="rId8"/>
       <w:pgSz w:w="15840" w:h="12240" w:orient="landscape"/>
       <w:pgMar w:top="720" w:right="720" w:bottom="720" w:left="720" w:header="720" w:footer="720" w:gutter="0"/>
       <w:cols w:space="720"/>
@@ -2719,6 +2927,25 @@
     </w:sectPr>
   </w:body>
 </w:document>
+</file>
+
+<file path=word/endnotes.xml><?xml version="1.0" encoding="utf-8"?>
+<w:endnotes xmlns:wpc="http://schemas.microsoft.com/office/word/2010/wordprocessingCanvas" xmlns:cx="http://schemas.microsoft.com/office/drawing/2014/chartex" xmlns:cx1="http://schemas.microsoft.com/office/drawing/2015/9/8/chartex" xmlns:cx2="http://schemas.microsoft.com/office/drawing/2015/10/21/chartex" xmlns:cx3="http://schemas.microsoft.com/office/drawing/2016/5/9/chartex" xmlns:cx4="http://schemas.microsoft.com/office/drawing/2016/5/10/chartex" xmlns:cx5="http://schemas.microsoft.com/office/drawing/2016/5/11/chartex" xmlns:cx6="http://schemas.microsoft.com/office/drawing/2016/5/12/chartex" xmlns:cx7="http://schemas.microsoft.com/office/drawing/2016/5/13/chartex" xmlns:cx8="http://schemas.microsoft.com/office/drawing/2016/5/14/chartex" xmlns:mc="http://schemas.openxmlformats.org/markup-compatibility/2006" xmlns:aink="http://schemas.microsoft.com/office/drawing/2016/ink" xmlns:am3d="http://schemas.microsoft.com/office/drawing/2017/model3d" xmlns:o="urn:schemas-microsoft-com:office:office" xmlns:r="http://schemas.openxmlformats.org/officeDocument/2006/relationships" xmlns:m="http://schemas.openxmlformats.org/officeDocument/2006/math" xmlns:v="urn:schemas-microsoft-com:vml" xmlns:wp14="http://schemas.microsoft.com/office/word/2010/wordprocessingDrawing" xmlns:wp="http://schemas.openxmlformats.org/drawingml/2006/wordprocessingDrawing" xmlns:w10="urn:schemas-microsoft-com:office:word" xmlns:w="http://schemas.openxmlformats.org/wordprocessingml/2006/main" xmlns:w14="http://schemas.microsoft.com/office/word/2010/wordml" xmlns:w15="http://schemas.microsoft.com/office/word/2012/wordml" xmlns:w16cid="http://schemas.microsoft.com/office/word/2016/wordml/cid" xmlns:w16se="http://schemas.microsoft.com/office/word/2015/wordml/symex" xmlns:wpg="http://schemas.microsoft.com/office/word/2010/wordprocessingGroup" xmlns:wpi="http://schemas.microsoft.com/office/word/2010/wordprocessingInk" xmlns:wne="http://schemas.microsoft.com/office/word/2006/wordml" xmlns:wps="http://schemas.microsoft.com/office/word/2010/wordprocessingShape" mc:Ignorable="w14 w15 w16se w16cid wp14">
+  <w:endnote w:type="separator" w:id="-1">
+    <w:p>
+      <w:r>
+        <w:separator/>
+      </w:r>
+    </w:p>
+  </w:endnote>
+  <w:endnote w:type="continuationSeparator" w:id="0">
+    <w:p>
+      <w:r>
+        <w:continuationSeparator/>
+      </w:r>
+    </w:p>
+  </w:endnote>
+</w:endnotes>
 </file>
 
 <file path=word/footer1.xml><?xml version="1.0" encoding="utf-8"?>
@@ -2772,6 +2999,25 @@
     </w:pPr>
   </w:p>
 </w:ftr>
+</file>
+
+<file path=word/footnotes.xml><?xml version="1.0" encoding="utf-8"?>
+<w:footnotes xmlns:wpc="http://schemas.microsoft.com/office/word/2010/wordprocessingCanvas" xmlns:cx="http://schemas.microsoft.com/office/drawing/2014/chartex" xmlns:cx1="http://schemas.microsoft.com/office/drawing/2015/9/8/chartex" xmlns:cx2="http://schemas.microsoft.com/office/drawing/2015/10/21/chartex" xmlns:cx3="http://schemas.microsoft.com/office/drawing/2016/5/9/chartex" xmlns:cx4="http://schemas.microsoft.com/office/drawing/2016/5/10/chartex" xmlns:cx5="http://schemas.microsoft.com/office/drawing/2016/5/11/chartex" xmlns:cx6="http://schemas.microsoft.com/office/drawing/2016/5/12/chartex" xmlns:cx7="http://schemas.microsoft.com/office/drawing/2016/5/13/chartex" xmlns:cx8="http://schemas.microsoft.com/office/drawing/2016/5/14/chartex" xmlns:mc="http://schemas.openxmlformats.org/markup-compatibility/2006" xmlns:aink="http://schemas.microsoft.com/office/drawing/2016/ink" xmlns:am3d="http://schemas.microsoft.com/office/drawing/2017/model3d" xmlns:o="urn:schemas-microsoft-com:office:office" xmlns:r="http://schemas.openxmlformats.org/officeDocument/2006/relationships" xmlns:m="http://schemas.openxmlformats.org/officeDocument/2006/math" xmlns:v="urn:schemas-microsoft-com:vml" xmlns:wp14="http://schemas.microsoft.com/office/word/2010/wordprocessingDrawing" xmlns:wp="http://schemas.openxmlformats.org/drawingml/2006/wordprocessingDrawing" xmlns:w10="urn:schemas-microsoft-com:office:word" xmlns:w="http://schemas.openxmlformats.org/wordprocessingml/2006/main" xmlns:w14="http://schemas.microsoft.com/office/word/2010/wordml" xmlns:w15="http://schemas.microsoft.com/office/word/2012/wordml" xmlns:w16cid="http://schemas.microsoft.com/office/word/2016/wordml/cid" xmlns:w16se="http://schemas.microsoft.com/office/word/2015/wordml/symex" xmlns:wpg="http://schemas.microsoft.com/office/word/2010/wordprocessingGroup" xmlns:wpi="http://schemas.microsoft.com/office/word/2010/wordprocessingInk" xmlns:wne="http://schemas.microsoft.com/office/word/2006/wordml" xmlns:wps="http://schemas.microsoft.com/office/word/2010/wordprocessingShape" mc:Ignorable="w14 w15 w16se w16cid wp14">
+  <w:footnote w:type="separator" w:id="-1">
+    <w:p>
+      <w:r>
+        <w:separator/>
+      </w:r>
+    </w:p>
+  </w:footnote>
+  <w:footnote w:type="continuationSeparator" w:id="0">
+    <w:p>
+      <w:r>
+        <w:continuationSeparator/>
+      </w:r>
+    </w:p>
+  </w:footnote>
+</w:footnotes>
 </file>
 
 <file path=word/numbering.xml><?xml version="1.0" encoding="utf-8"?>

</xml_diff>